<commit_message>
added screenshot of junit test results
</commit_message>
<xml_diff>
--- a/Part1.docx
+++ b/Part1.docx
@@ -187,6 +187,103 @@
       </w:r>
       <w:r>
         <w:t>for this test I needed to input 2 values, the float number to round and integer numbers 0-4 that specifies how many decimals places to round the float number to.</w:t>
+      </w:r>
+    </w:p>
+    <w:p/>
+    <w:p>
+      <w:pPr>
+        <w:rPr>
+          <w:b/>
+          <w:bCs/>
+        </w:rPr>
+      </w:pPr>
+    </w:p>
+    <w:p>
+      <w:pPr>
+        <w:rPr>
+          <w:b/>
+          <w:bCs/>
+        </w:rPr>
+      </w:pPr>
+    </w:p>
+    <w:p>
+      <w:pPr>
+        <w:rPr>
+          <w:b/>
+          <w:bCs/>
+        </w:rPr>
+      </w:pPr>
+      <w:r>
+        <w:rPr>
+          <w:b/>
+          <w:bCs/>
+        </w:rPr>
+        <w:lastRenderedPageBreak/>
+        <w:t>Junit Test Results</w:t>
+      </w:r>
+    </w:p>
+    <w:p>
+      <w:pPr>
+        <w:rPr>
+          <w:b/>
+          <w:bCs/>
+        </w:rPr>
+      </w:pPr>
+    </w:p>
+    <w:p>
+      <w:pPr>
+        <w:rPr>
+          <w:b/>
+          <w:bCs/>
+        </w:rPr>
+      </w:pPr>
+      <w:r>
+        <w:rPr>
+          <w:b/>
+          <w:bCs/>
+          <w:noProof/>
+        </w:rPr>
+        <w:drawing>
+          <wp:inline distT="0" distB="0" distL="0" distR="0" wp14:anchorId="67595F7B" wp14:editId="1BBEC261">
+            <wp:extent cx="3873500" cy="4914900"/>
+            <wp:effectExtent l="0" t="0" r="0" b="0"/>
+            <wp:docPr id="1" name="Picture 1" descr="A screenshot of a cell phone&#10;&#10;Description automatically generated"/>
+            <wp:cNvGraphicFramePr>
+              <a:graphicFrameLocks xmlns:a="http://schemas.openxmlformats.org/drawingml/2006/main" noChangeAspect="1"/>
+            </wp:cNvGraphicFramePr>
+            <a:graphic xmlns:a="http://schemas.openxmlformats.org/drawingml/2006/main">
+              <a:graphicData uri="http://schemas.openxmlformats.org/drawingml/2006/picture">
+                <pic:pic xmlns:pic="http://schemas.openxmlformats.org/drawingml/2006/picture">
+                  <pic:nvPicPr>
+                    <pic:cNvPr id="1" name="Screen Shot 2020-02-27 at 1.02.41 PM.png"/>
+                    <pic:cNvPicPr/>
+                  </pic:nvPicPr>
+                  <pic:blipFill>
+                    <a:blip r:embed="rId4">
+                      <a:extLst>
+                        <a:ext uri="{28A0092B-C50C-407E-A947-70E740481C1C}">
+                          <a14:useLocalDpi xmlns:a14="http://schemas.microsoft.com/office/drawing/2010/main" val="0"/>
+                        </a:ext>
+                      </a:extLst>
+                    </a:blip>
+                    <a:stretch>
+                      <a:fillRect/>
+                    </a:stretch>
+                  </pic:blipFill>
+                  <pic:spPr>
+                    <a:xfrm>
+                      <a:off x="0" y="0"/>
+                      <a:ext cx="3873500" cy="4914900"/>
+                    </a:xfrm>
+                    <a:prstGeom prst="rect">
+                      <a:avLst/>
+                    </a:prstGeom>
+                  </pic:spPr>
+                </pic:pic>
+              </a:graphicData>
+            </a:graphic>
+          </wp:inline>
+        </w:drawing>
       </w:r>
       <w:bookmarkStart w:id="0" w:name="_GoBack"/>
       <w:bookmarkEnd w:id="0"/>
@@ -320,6 +417,7 @@
     <w:lsdException w:name="HTML Sample" w:semiHidden="1" w:unhideWhenUsed="1"/>
     <w:lsdException w:name="HTML Typewriter" w:semiHidden="1" w:unhideWhenUsed="1"/>
     <w:lsdException w:name="HTML Variable" w:semiHidden="1" w:unhideWhenUsed="1"/>
+    <w:lsdException w:name="Normal Table" w:semiHidden="1" w:unhideWhenUsed="1"/>
     <w:lsdException w:name="annotation subject" w:semiHidden="1" w:unhideWhenUsed="1"/>
     <w:lsdException w:name="No List" w:semiHidden="1" w:unhideWhenUsed="1"/>
     <w:lsdException w:name="Outline List 1" w:semiHidden="1" w:unhideWhenUsed="1"/>
@@ -366,8 +464,10 @@
     <w:lsdException w:name="Table Subtle 2" w:semiHidden="1" w:unhideWhenUsed="1"/>
     <w:lsdException w:name="Table Web 1" w:semiHidden="1" w:unhideWhenUsed="1"/>
     <w:lsdException w:name="Table Web 2" w:semiHidden="1" w:unhideWhenUsed="1"/>
+    <w:lsdException w:name="Table Web 3" w:semiHidden="1" w:unhideWhenUsed="1"/>
     <w:lsdException w:name="Balloon Text" w:semiHidden="1" w:unhideWhenUsed="1"/>
     <w:lsdException w:name="Table Grid" w:uiPriority="39"/>
+    <w:lsdException w:name="Table Theme" w:semiHidden="1" w:unhideWhenUsed="1"/>
     <w:lsdException w:name="Placeholder Text" w:semiHidden="1"/>
     <w:lsdException w:name="No Spacing" w:uiPriority="1" w:qFormat="1"/>
     <w:lsdException w:name="Light Shading" w:uiPriority="60"/>
@@ -596,6 +696,7 @@
   <w:style w:type="character" w:default="1" w:styleId="DefaultParagraphFont">
     <w:name w:val="Default Paragraph Font"/>
     <w:uiPriority w:val="1"/>
+    <w:semiHidden/>
     <w:unhideWhenUsed/>
   </w:style>
   <w:style w:type="table" w:default="1" w:styleId="TableNormal">

</xml_diff>